<commit_message>
Analysis report D03 of student 3
</commit_message>
<xml_diff>
--- a/reports/D03/Student #3/03 - Requirements - Student #3.docx
+++ b/reports/D03/Student #3/03 - Requirements - Student #3.docx
@@ -125,7 +125,6 @@
                 <w15:appearance w15:val="hidden"/>
                 <w:text/>
               </w:sdtPr>
-              <w:sdtEndPr/>
               <w:sdtContent>
                 <w:r>
                   <w:rPr>
@@ -283,7 +282,6 @@
                 <w15:appearance w15:val="hidden"/>
                 <w:text/>
               </w:sdtPr>
-              <w:sdtEndPr/>
               <w:sdtContent>
                 <w:r>
                   <w:rPr>
@@ -351,7 +349,6 @@
                 <w15:appearance w15:val="hidden"/>
                 <w:text/>
               </w:sdtPr>
-              <w:sdtEndPr/>
               <w:sdtContent>
                 <w:r>
                   <w:rPr>
@@ -420,7 +417,6 @@
                 <w15:appearance w15:val="hidden"/>
                 <w:text/>
               </w:sdtPr>
-              <w:sdtEndPr/>
               <w:sdtContent>
                 <w:r>
                   <w:rPr>
@@ -502,7 +498,6 @@
                 <w15:appearance w15:val="hidden"/>
                 <w:text/>
               </w:sdtPr>
-              <w:sdtEndPr/>
               <w:sdtContent>
                 <w:r>
                   <w:rPr>
@@ -598,7 +593,6 @@
                 <w15:appearance w15:val="hidden"/>
                 <w:text/>
               </w:sdtPr>
-              <w:sdtEndPr/>
               <w:sdtContent>
                 <w:r>
                   <w:rPr>
@@ -616,19 +610,7 @@
                   <w:rPr>
                     <w:rFonts w:asciiTheme="majorHAnsi" w:hAnsiTheme="majorHAnsi" w:cstheme="majorHAnsi"/>
                   </w:rPr>
-                  <w:t>Marzo</w:t>
-                </w:r>
-                <w:r>
-                  <w:rPr>
-                    <w:rFonts w:asciiTheme="majorHAnsi" w:hAnsiTheme="majorHAnsi" w:cstheme="majorHAnsi"/>
-                  </w:rPr>
-                  <w:t xml:space="preserve"> </w:t>
-                </w:r>
-                <w:r>
-                  <w:rPr>
-                    <w:rFonts w:asciiTheme="majorHAnsi" w:hAnsiTheme="majorHAnsi" w:cstheme="majorHAnsi"/>
-                  </w:rPr>
-                  <w:t>13</w:t>
+                  <w:t>Abril 3</w:t>
                 </w:r>
                 <w:r>
                   <w:rPr>
@@ -831,7 +813,6 @@
           <w15:appearance w15:val="hidden"/>
           <w:text/>
         </w:sdtPr>
-        <w:sdtEndPr/>
         <w:sdtContent>
           <w:r>
             <w:t xml:space="preserve"> </w:t>
@@ -918,7 +899,6 @@
           <w15:appearance w15:val="hidden"/>
           <w:text/>
         </w:sdtPr>
-        <w:sdtEndPr/>
         <w:sdtContent>
           <w:r>
             <w:t xml:space="preserve"> </w:t>
@@ -1216,7 +1196,6 @@
           <w15:appearance w15:val="hidden"/>
           <w:text/>
         </w:sdtPr>
-        <w:sdtEndPr/>
         <w:sdtContent>
           <w:r>
             <w:t xml:space="preserve"> X</w:t>
@@ -1337,7 +1316,6 @@
           <w15:appearance w15:val="hidden"/>
           <w:text/>
         </w:sdtPr>
-        <w:sdtEndPr/>
         <w:sdtContent>
           <w:r>
             <w:t xml:space="preserve"> </w:t>
@@ -1510,7 +1488,6 @@
           </w:placeholder>
           <w:text/>
         </w:sdtPr>
-        <w:sdtEndPr/>
         <w:sdtContent>
           <w:r>
             <w:t xml:space="preserve"> </w:t>
@@ -1716,7 +1693,6 @@
           <w15:appearance w15:val="hidden"/>
           <w:text/>
         </w:sdtPr>
-        <w:sdtEndPr/>
         <w:sdtContent>
           <w:r>
             <w:t xml:space="preserve"> </w:t>
@@ -1768,7 +1744,6 @@
           <w15:appearance w15:val="hidden"/>
           <w:text/>
         </w:sdtPr>
-        <w:sdtEndPr/>
         <w:sdtContent>
           <w:r>
             <w:t xml:space="preserve"> </w:t>
@@ -2033,7 +2008,6 @@
           <w15:appearance w15:val="hidden"/>
           <w:text/>
         </w:sdtPr>
-        <w:sdtEndPr/>
         <w:sdtContent>
           <w:r>
             <w:t xml:space="preserve"> </w:t>
@@ -2169,7 +2143,6 @@
           <w15:appearance w15:val="hidden"/>
           <w:text/>
         </w:sdtPr>
-        <w:sdtEndPr/>
         <w:sdtContent>
           <w:r>
             <w:t xml:space="preserve"> </w:t>
@@ -2257,7 +2230,6 @@
           <w15:appearance w15:val="hidden"/>
           <w:text/>
         </w:sdtPr>
-        <w:sdtEndPr/>
         <w:sdtContent>
           <w:r>
             <w:t xml:space="preserve"> </w:t>
@@ -2333,7 +2305,6 @@
           <w15:appearance w15:val="hidden"/>
           <w:text/>
         </w:sdtPr>
-        <w:sdtEndPr/>
         <w:sdtContent>
           <w:r>
             <w:t xml:space="preserve">    </w:t>
@@ -2419,7 +2390,6 @@
           </w:placeholder>
           <w:text/>
         </w:sdtPr>
-        <w:sdtEndPr/>
         <w:sdtContent>
           <w:r>
             <w:t xml:space="preserve">    </w:t>
@@ -2474,7 +2444,6 @@
           <w15:appearance w15:val="hidden"/>
           <w:text/>
         </w:sdtPr>
-        <w:sdtEndPr/>
         <w:sdtContent>
           <w:r>
             <w:t xml:space="preserve">    </w:t>
@@ -2511,7 +2480,6 @@
           </w:placeholder>
           <w:text/>
         </w:sdtPr>
-        <w:sdtEndPr/>
         <w:sdtContent>
           <w:r>
             <w:t xml:space="preserve">    </w:t>
@@ -2883,7 +2851,6 @@
           <w15:appearance w15:val="hidden"/>
           <w:text/>
         </w:sdtPr>
-        <w:sdtEndPr/>
         <w:sdtContent>
           <w:r>
             <w:rPr>
@@ -2995,7 +2962,6 @@
           <w15:appearance w15:val="hidden"/>
           <w:text/>
         </w:sdtPr>
-        <w:sdtEndPr/>
         <w:sdtContent>
           <w:r>
             <w:t xml:space="preserve"> </w:t>
@@ -3112,7 +3078,6 @@
           <w15:appearance w15:val="hidden"/>
           <w:text/>
         </w:sdtPr>
-        <w:sdtEndPr/>
         <w:sdtContent>
           <w:r>
             <w:t xml:space="preserve">    </w:t>
@@ -3178,7 +3143,6 @@
           <w15:appearance w15:val="hidden"/>
           <w:text/>
         </w:sdtPr>
-        <w:sdtEndPr/>
         <w:sdtContent>
           <w:r>
             <w:t xml:space="preserve">    </w:t>
@@ -3261,7 +3225,6 @@
           <w15:appearance w15:val="hidden"/>
           <w:text/>
         </w:sdtPr>
-        <w:sdtEndPr/>
         <w:sdtContent>
           <w:r>
             <w:t xml:space="preserve">    </w:t>
@@ -3330,7 +3293,6 @@
           <w15:appearance w15:val="hidden"/>
           <w:text/>
         </w:sdtPr>
-        <w:sdtEndPr/>
         <w:sdtContent>
           <w:r>
             <w:t xml:space="preserve">    </w:t>
@@ -3414,7 +3376,6 @@
           </w:placeholder>
           <w:text/>
         </w:sdtPr>
-        <w:sdtEndPr/>
         <w:sdtContent>
           <w:r>
             <w:t xml:space="preserve">    </w:t>
@@ -3532,7 +3493,6 @@
           <w15:appearance w15:val="hidden"/>
           <w:text/>
         </w:sdtPr>
-        <w:sdtEndPr/>
         <w:sdtContent>
           <w:r>
             <w:t xml:space="preserve">    </w:t>
@@ -3578,7 +3538,6 @@
           <w15:appearance w15:val="hidden"/>
           <w:text/>
         </w:sdtPr>
-        <w:sdtEndPr/>
         <w:sdtContent>
           <w:r>
             <w:t xml:space="preserve">    </w:t>
@@ -3719,7 +3678,6 @@
           <w15:appearance w15:val="hidden"/>
           <w:text/>
         </w:sdtPr>
-        <w:sdtEndPr/>
         <w:sdtContent>
           <w:r>
             <w:t xml:space="preserve"> X</w:t>
@@ -3757,7 +3715,6 @@
           <w15:appearance w15:val="hidden"/>
           <w:text/>
         </w:sdtPr>
-        <w:sdtEndPr/>
         <w:sdtContent>
           <w:r>
             <w:t xml:space="preserve"> X</w:t>
@@ -3894,7 +3851,6 @@
           <w15:appearance w15:val="hidden"/>
           <w:text/>
         </w:sdtPr>
-        <w:sdtEndPr/>
         <w:sdtContent>
           <w:r>
             <w:rPr>
@@ -3994,7 +3950,6 @@
           <w15:appearance w15:val="hidden"/>
           <w:text/>
         </w:sdtPr>
-        <w:sdtEndPr/>
         <w:sdtContent>
           <w:r>
             <w:t xml:space="preserve"> </w:t>
@@ -4041,7 +3996,6 @@
           <w15:appearance w15:val="hidden"/>
           <w:text/>
         </w:sdtPr>
-        <w:sdtEndPr/>
         <w:sdtContent>
           <w:r>
             <w:rPr>
@@ -4177,7 +4131,6 @@
           </w:placeholder>
           <w:text/>
         </w:sdtPr>
-        <w:sdtEndPr/>
         <w:sdtContent>
           <w:r>
             <w:t xml:space="preserve">    </w:t>
@@ -4251,7 +4204,6 @@
           </w:placeholder>
           <w:text/>
         </w:sdtPr>
-        <w:sdtEndPr/>
         <w:sdtContent>
           <w:r>
             <w:t xml:space="preserve">    </w:t>
@@ -4329,10 +4281,15 @@
           <w15:appearance w15:val="hidden"/>
           <w:text/>
         </w:sdtPr>
-        <w:sdtEndPr/>
         <w:sdtContent>
           <w:r>
-            <w:t xml:space="preserve">    </w:t>
+            <w:t xml:space="preserve"> </w:t>
+          </w:r>
+          <w:r>
+            <w:t>X</w:t>
+          </w:r>
+          <w:r>
+            <w:t xml:space="preserve"> </w:t>
           </w:r>
         </w:sdtContent>
       </w:sdt>
@@ -4372,7 +4329,6 @@
           </w:placeholder>
           <w:text/>
         </w:sdtPr>
-        <w:sdtEndPr/>
         <w:sdtContent>
           <w:r>
             <w:rPr>
@@ -4512,7 +4468,6 @@
           <w15:appearance w15:val="hidden"/>
           <w:text/>
         </w:sdtPr>
-        <w:sdtEndPr/>
         <w:sdtContent>
           <w:r>
             <w:t xml:space="preserve">    </w:t>
@@ -4557,7 +4512,6 @@
           </w:placeholder>
           <w:text/>
         </w:sdtPr>
-        <w:sdtEndPr/>
         <w:sdtContent>
           <w:r>
             <w:t xml:space="preserve">    </w:t>
@@ -4594,7 +4548,6 @@
           </w:placeholder>
           <w:text/>
         </w:sdtPr>
-        <w:sdtEndPr/>
         <w:sdtContent>
           <w:r>
             <w:t xml:space="preserve">    </w:t>
@@ -7641,6 +7594,7 @@
     <w:rsid w:val="00367932"/>
     <w:rsid w:val="003936CA"/>
     <w:rsid w:val="003B0252"/>
+    <w:rsid w:val="003E235B"/>
     <w:rsid w:val="004D7778"/>
     <w:rsid w:val="004E51F6"/>
     <w:rsid w:val="00513C11"/>
@@ -7649,6 +7603,7 @@
     <w:rsid w:val="005F0BD3"/>
     <w:rsid w:val="00635F6F"/>
     <w:rsid w:val="007826C3"/>
+    <w:rsid w:val="007E08B9"/>
     <w:rsid w:val="008B1087"/>
     <w:rsid w:val="008D6165"/>
     <w:rsid w:val="00953D97"/>
@@ -7662,6 +7617,7 @@
     <w:rsid w:val="00D4788A"/>
     <w:rsid w:val="00D72CB9"/>
     <w:rsid w:val="00DB19FC"/>
+    <w:rsid w:val="00DC5920"/>
     <w:rsid w:val="00E25325"/>
     <w:rsid w:val="00E263A3"/>
     <w:rsid w:val="00E56863"/>
@@ -7670,6 +7626,7 @@
     <w:rsid w:val="00ED34A4"/>
     <w:rsid w:val="00EF08F9"/>
     <w:rsid w:val="00EF214B"/>
+    <w:rsid w:val="00F41139"/>
     <w:rsid w:val="00F57527"/>
     <w:rsid w:val="00F64E54"/>
     <w:rsid w:val="00F861EB"/>

</xml_diff>